<commit_message>
Kafka SSL TLS Network Camel
</commit_message>
<xml_diff>
--- a/Business/Stocks-Market/Rohit-Musale/Level 1 - Japanese Candlesticks Trading Mastery Program/Section 6 The Pierching Pattern/73. The Special Piercing Pattern.docx
+++ b/Business/Stocks-Market/Rohit-Musale/Level 1 - Japanese Candlesticks Trading Mastery Program/Section 6 The Pierching Pattern/73. The Special Piercing Pattern.docx
@@ -15,6 +15,18 @@
       </w:pPr>
       <w:r>
         <w:t>The following is very strong pattern.</w:t>
+      </w:r>
+      <w:r>
+        <w:br/>
+      </w:r>
+      <w:r>
+        <w:rPr>
+          <w:color w:val="FF0000"/>
+        </w:rPr>
+        <w:t>Sorry, in this lecture, I by mistake mentioned Bullish Engulfing Patter but it is Piercing Pattern.</w:t>
+      </w:r>
+      <w:r>
+        <w:br/>
       </w:r>
       <w:r>
         <w:rPr>
@@ -56,6 +68,9 @@
           </wp:inline>
         </w:drawing>
       </w:r>
+      <w:r>
+        <w:br/>
+      </w:r>
     </w:p>
     <w:p>
       <w:pPr>
@@ -68,6 +83,86 @@
           <w:tab w:val="left" w:pos="5387"/>
         </w:tabs>
       </w:pPr>
+      <w:r>
+        <w:rPr>
+          <w:noProof/>
+        </w:rPr>
+        <w:drawing>
+          <wp:inline distT="0" distB="0" distL="0" distR="0" wp14:anchorId="29664CD7" wp14:editId="719B3182">
+            <wp:extent cx="7651115" cy="2615565"/>
+            <wp:effectExtent l="0" t="0" r="0" b="0"/>
+            <wp:docPr id="301398473" name="Picture 1" descr="A graph on a white background&#10;&#10;Description automatically generated"/>
+            <wp:cNvGraphicFramePr>
+              <a:graphicFrameLocks xmlns:a="http://schemas.openxmlformats.org/drawingml/2006/main" noChangeAspect="1"/>
+            </wp:cNvGraphicFramePr>
+            <a:graphic xmlns:a="http://schemas.openxmlformats.org/drawingml/2006/main">
+              <a:graphicData uri="http://schemas.openxmlformats.org/drawingml/2006/picture">
+                <pic:pic xmlns:pic="http://schemas.openxmlformats.org/drawingml/2006/picture">
+                  <pic:nvPicPr>
+                    <pic:cNvPr id="301398473" name="Picture 1" descr="A graph on a white background&#10;&#10;Description automatically generated"/>
+                    <pic:cNvPicPr/>
+                  </pic:nvPicPr>
+                  <pic:blipFill>
+                    <a:blip r:embed="rId7"/>
+                    <a:stretch>
+                      <a:fillRect/>
+                    </a:stretch>
+                  </pic:blipFill>
+                  <pic:spPr>
+                    <a:xfrm>
+                      <a:off x="0" y="0"/>
+                      <a:ext cx="7651115" cy="2615565"/>
+                    </a:xfrm>
+                    <a:prstGeom prst="rect">
+                      <a:avLst/>
+                    </a:prstGeom>
+                  </pic:spPr>
+                </pic:pic>
+              </a:graphicData>
+            </a:graphic>
+          </wp:inline>
+        </w:drawing>
+      </w:r>
+      <w:r>
+        <w:rPr>
+          <w:noProof/>
+        </w:rPr>
+        <w:drawing>
+          <wp:inline distT="0" distB="0" distL="0" distR="0" wp14:anchorId="20949C35" wp14:editId="63168EBE">
+            <wp:extent cx="7651115" cy="2536190"/>
+            <wp:effectExtent l="0" t="0" r="0" b="0"/>
+            <wp:docPr id="2068808738" name="Picture 1" descr="A graph with lines and numbers&#10;&#10;Description automatically generated"/>
+            <wp:cNvGraphicFramePr>
+              <a:graphicFrameLocks xmlns:a="http://schemas.openxmlformats.org/drawingml/2006/main" noChangeAspect="1"/>
+            </wp:cNvGraphicFramePr>
+            <a:graphic xmlns:a="http://schemas.openxmlformats.org/drawingml/2006/main">
+              <a:graphicData uri="http://schemas.openxmlformats.org/drawingml/2006/picture">
+                <pic:pic xmlns:pic="http://schemas.openxmlformats.org/drawingml/2006/picture">
+                  <pic:nvPicPr>
+                    <pic:cNvPr id="2068808738" name="Picture 1" descr="A graph with lines and numbers&#10;&#10;Description automatically generated"/>
+                    <pic:cNvPicPr/>
+                  </pic:nvPicPr>
+                  <pic:blipFill>
+                    <a:blip r:embed="rId8"/>
+                    <a:stretch>
+                      <a:fillRect/>
+                    </a:stretch>
+                  </pic:blipFill>
+                  <pic:spPr>
+                    <a:xfrm>
+                      <a:off x="0" y="0"/>
+                      <a:ext cx="7651115" cy="2536190"/>
+                    </a:xfrm>
+                    <a:prstGeom prst="rect">
+                      <a:avLst/>
+                    </a:prstGeom>
+                  </pic:spPr>
+                </pic:pic>
+              </a:graphicData>
+            </a:graphic>
+          </wp:inline>
+        </w:drawing>
+      </w:r>
       <w:r>
         <w:t xml:space="preserve"> </w:t>
       </w:r>

</xml_diff>

<commit_message>
Kafka Camel SSL TLS Network Container Docker Candle Market
</commit_message>
<xml_diff>
--- a/Business/Stocks-Market/Rohit-Musale/Level 1 - Japanese Candlesticks Trading Mastery Program/Section 6 The Pierching Pattern/73. The Special Piercing Pattern.docx
+++ b/Business/Stocks-Market/Rohit-Musale/Level 1 - Japanese Candlesticks Trading Mastery Program/Section 6 The Pierching Pattern/73. The Special Piercing Pattern.docx
@@ -15,6 +15,18 @@
       </w:pPr>
       <w:r>
         <w:t>The following is very strong pattern.</w:t>
+      </w:r>
+      <w:r>
+        <w:br/>
+      </w:r>
+      <w:r>
+        <w:rPr>
+          <w:color w:val="FF0000"/>
+        </w:rPr>
+        <w:t>Sorry, in this lecture, I by mistake mentioned Bullish Engulfing Patter but it is Piercing Pattern.</w:t>
+      </w:r>
+      <w:r>
+        <w:br/>
       </w:r>
       <w:r>
         <w:rPr>
@@ -56,6 +68,9 @@
           </wp:inline>
         </w:drawing>
       </w:r>
+      <w:r>
+        <w:br/>
+      </w:r>
     </w:p>
     <w:p>
       <w:pPr>
@@ -68,6 +83,86 @@
           <w:tab w:val="left" w:pos="5387"/>
         </w:tabs>
       </w:pPr>
+      <w:r>
+        <w:rPr>
+          <w:noProof/>
+        </w:rPr>
+        <w:drawing>
+          <wp:inline distT="0" distB="0" distL="0" distR="0" wp14:anchorId="29664CD7" wp14:editId="719B3182">
+            <wp:extent cx="7651115" cy="2615565"/>
+            <wp:effectExtent l="0" t="0" r="0" b="0"/>
+            <wp:docPr id="301398473" name="Picture 1" descr="A graph on a white background&#10;&#10;Description automatically generated"/>
+            <wp:cNvGraphicFramePr>
+              <a:graphicFrameLocks xmlns:a="http://schemas.openxmlformats.org/drawingml/2006/main" noChangeAspect="1"/>
+            </wp:cNvGraphicFramePr>
+            <a:graphic xmlns:a="http://schemas.openxmlformats.org/drawingml/2006/main">
+              <a:graphicData uri="http://schemas.openxmlformats.org/drawingml/2006/picture">
+                <pic:pic xmlns:pic="http://schemas.openxmlformats.org/drawingml/2006/picture">
+                  <pic:nvPicPr>
+                    <pic:cNvPr id="301398473" name="Picture 1" descr="A graph on a white background&#10;&#10;Description automatically generated"/>
+                    <pic:cNvPicPr/>
+                  </pic:nvPicPr>
+                  <pic:blipFill>
+                    <a:blip r:embed="rId7"/>
+                    <a:stretch>
+                      <a:fillRect/>
+                    </a:stretch>
+                  </pic:blipFill>
+                  <pic:spPr>
+                    <a:xfrm>
+                      <a:off x="0" y="0"/>
+                      <a:ext cx="7651115" cy="2615565"/>
+                    </a:xfrm>
+                    <a:prstGeom prst="rect">
+                      <a:avLst/>
+                    </a:prstGeom>
+                  </pic:spPr>
+                </pic:pic>
+              </a:graphicData>
+            </a:graphic>
+          </wp:inline>
+        </w:drawing>
+      </w:r>
+      <w:r>
+        <w:rPr>
+          <w:noProof/>
+        </w:rPr>
+        <w:drawing>
+          <wp:inline distT="0" distB="0" distL="0" distR="0" wp14:anchorId="20949C35" wp14:editId="63168EBE">
+            <wp:extent cx="7651115" cy="2536190"/>
+            <wp:effectExtent l="0" t="0" r="0" b="0"/>
+            <wp:docPr id="2068808738" name="Picture 1" descr="A graph with lines and numbers&#10;&#10;Description automatically generated"/>
+            <wp:cNvGraphicFramePr>
+              <a:graphicFrameLocks xmlns:a="http://schemas.openxmlformats.org/drawingml/2006/main" noChangeAspect="1"/>
+            </wp:cNvGraphicFramePr>
+            <a:graphic xmlns:a="http://schemas.openxmlformats.org/drawingml/2006/main">
+              <a:graphicData uri="http://schemas.openxmlformats.org/drawingml/2006/picture">
+                <pic:pic xmlns:pic="http://schemas.openxmlformats.org/drawingml/2006/picture">
+                  <pic:nvPicPr>
+                    <pic:cNvPr id="2068808738" name="Picture 1" descr="A graph with lines and numbers&#10;&#10;Description automatically generated"/>
+                    <pic:cNvPicPr/>
+                  </pic:nvPicPr>
+                  <pic:blipFill>
+                    <a:blip r:embed="rId8"/>
+                    <a:stretch>
+                      <a:fillRect/>
+                    </a:stretch>
+                  </pic:blipFill>
+                  <pic:spPr>
+                    <a:xfrm>
+                      <a:off x="0" y="0"/>
+                      <a:ext cx="7651115" cy="2536190"/>
+                    </a:xfrm>
+                    <a:prstGeom prst="rect">
+                      <a:avLst/>
+                    </a:prstGeom>
+                  </pic:spPr>
+                </pic:pic>
+              </a:graphicData>
+            </a:graphic>
+          </wp:inline>
+        </w:drawing>
+      </w:r>
       <w:r>
         <w:t xml:space="preserve"> </w:t>
       </w:r>

</xml_diff>